<commit_message>
docs: fix plotly errors; move anova to big_data_analytics
</commit_message>
<xml_diff>
--- a/docs/coding_projects/P2_SVM/handy_crafted_kernel.html.docx
+++ b/docs/coding_projects/P2_SVM/handy_crafted_kernel.html.docx
@@ -122,13 +122,12 @@
         </w:r>
       </w:hyperlink>
     </w:p>
-    <w:bookmarkStart w:id="24" w:name="kernelsupportvectorclassifier"/>
     <w:p>
       <w:pPr>
-        <w:pStyle w:val="Heading3"/>
-      </w:pPr>
-      <w:r>
-        <w:t xml:space="preserve">0.1 KernelSupportVectorClassifier</w:t>
+        <w:pStyle w:val="BodyText"/>
+      </w:pPr>
+      <w:r>
+        <w:t xml:space="preserve">KernelSupportVectorClassifier</w:t>
       </w:r>
     </w:p>
     <w:p>
@@ -248,7 +247,7 @@
         <w:rPr>
           <w:rStyle w:val="VerbatimChar"/>
         </w:rPr>
-        <w:t xml:space="preserve">/home/ye_canming/repos/assignments/THU-Coursework-Machine-Learning-for-Big-Data/thu_big_data_ml/svm/kernel_hpo.py:224: ExperimentalWarning:</w:t>
+        <w:t xml:space="preserve">/home/ye_canming/repos/assignments/THU-Coursework-Machine-Learning-for-Big-Data/thu_big_data_ml/svm/kernel_hpo.py:225: ExperimentalWarning:</w:t>
       </w:r>
       <w:r>
         <w:br/>
@@ -272,7 +271,7 @@
         <w:rPr>
           <w:rStyle w:val="VerbatimChar"/>
         </w:rPr>
-        <w:t xml:space="preserve">/home/ye_canming/repos/assignments/THU-Coursework-Machine-Learning-for-Big-Data/thu_big_data_ml/svm/kernel_hpo.py:225: ExperimentalWarning:</w:t>
+        <w:t xml:space="preserve">/home/ye_canming/repos/assignments/THU-Coursework-Machine-Learning-for-Big-Data/thu_big_data_ml/svm/kernel_hpo.py:226: ExperimentalWarning:</w:t>
       </w:r>
       <w:r>
         <w:br/>
@@ -296,7 +295,7 @@
         <w:rPr>
           <w:rStyle w:val="VerbatimChar"/>
         </w:rPr>
-        <w:t xml:space="preserve">[I 2024-11-30 04:17:44,906] Using an existing study with name 'svm kernel hpo 11.17 3.0' instead of creating a new one.</w:t>
+        <w:t xml:space="preserve">[I 2024-12-01 21:55:13,018] Using an existing study with name 'svm kernel hpo 11.17 3.0' instead of creating a new one.</w:t>
       </w:r>
     </w:p>
     <w:p>
@@ -430,7 +429,6 @@
         <w:t xml:space="preserve">中。</w:t>
       </w:r>
     </w:p>
-    <w:bookmarkEnd w:id="24"/>
     <w:sectPr/>
   </w:body>
 </w:document>

</xml_diff>